<commit_message>
Problem with mega8, Timer0 -> Timer2
</commit_message>
<xml_diff>
--- a/Documents/Manual.docx
+++ b/Documents/Manual.docx
@@ -130,49 +130,47 @@
     <w:p>
       <w:pPr>
         <w:rPr>
+          <w:rtl/>
+        </w:rPr>
+      </w:pPr>
+      <w:r>
+        <w:rPr>
+          <w:rtl/>
+        </w:rPr>
+        <w:t xml:space="preserve">تنظیمات </w:t>
+      </w:r>
+      <w:r>
+        <w:rPr>
+          <w:lang w:val="en-US"/>
+        </w:rPr>
+        <w:t>P</w:t>
+      </w:r>
+      <w:r>
+        <w:t>rescale</w:t>
+      </w:r>
+      <w:r>
+        <w:rPr>
+          <w:rtl/>
+        </w:rPr>
+        <w:t xml:space="preserve"> تایمر ها به صورت اتوماتیک بر ا</w:t>
+      </w:r>
+      <w:r>
+        <w:rPr>
+          <w:rtl/>
+        </w:rPr>
+        <w:t>ساس کریستال محاسبه و انتخاب میش</w:t>
+      </w:r>
+      <w:r>
+        <w:rPr>
           <w:rFonts w:hint="cs"/>
           <w:rtl/>
         </w:rPr>
-      </w:pPr>
-      <w:r>
-        <w:rPr>
-          <w:rtl/>
-        </w:rPr>
-        <w:t xml:space="preserve">تنظیمات </w:t>
-      </w:r>
-      <w:r>
-        <w:rPr>
-          <w:lang w:val="en-US"/>
-        </w:rPr>
-        <w:t>P</w:t>
-      </w:r>
-      <w:r>
-        <w:t>rescale</w:t>
-      </w:r>
-      <w:r>
-        <w:rPr>
-          <w:rtl/>
-        </w:rPr>
-        <w:t xml:space="preserve"> تایمر ها به صورت اتوماتیک بر ا</w:t>
-      </w:r>
-      <w:r>
-        <w:rPr>
-          <w:rtl/>
-        </w:rPr>
-        <w:t>ساس کریستال محاسبه و انتخاب میش</w:t>
-      </w:r>
-      <w:r>
-        <w:rPr>
-          <w:rFonts w:hint="cs"/>
-          <w:rtl/>
-        </w:rPr>
         <w:t>ود</w:t>
       </w:r>
     </w:p>
     <w:p>
       <w:pPr>
         <w:rPr>
-          <w:rFonts w:hint="cs"/>
           <w:rtl/>
         </w:rPr>
       </w:pPr>
@@ -659,15 +657,10 @@
           <w:docGrid w:linePitch="354"/>
         </w:sectPr>
       </w:pPr>
+      <w:bookmarkStart w:id="4" w:name="_GoBack"/>
+      <w:bookmarkEnd w:id="4"/>
       <w:r>
         <w:lastRenderedPageBreak/>
-        <w:t>.</w:t>
-      </w:r>
-      <w:r>
-        <w:t>.</w:t>
-      </w:r>
-      <w:bookmarkStart w:id="4" w:name="_GoBack"/>
-      <w:r>
         <w:pict>
           <v:shapetype id="_x0000_t75" coordsize="21600,21600" o:spt="75" o:preferrelative="t" path="m@4@5l@4@11@9@11@9@5xe" filled="f" stroked="f">
             <v:stroke joinstyle="miter"/>
@@ -689,11 +682,10 @@
             <o:lock v:ext="edit" aspectratio="t"/>
           </v:shapetype>
           <v:shape id="_x0000_i1025" type="#_x0000_t75" style="width:451.4pt;height:611.7pt">
-            <v:imagedata r:id="rId13" o:title="aa (2)"/>
+            <v:imagedata r:id="rId13" o:title="diagram"/>
           </v:shape>
         </w:pict>
       </w:r>
-      <w:bookmarkEnd w:id="4"/>
     </w:p>
     <w:p>
       <w:pPr>
@@ -2416,15 +2408,41 @@
         <w:rPr>
           <w:rtl/>
         </w:rPr>
-        <w:t>در صورتی که این آپشن مقداری بیش از 0 داشته باشد تایمر 0 نیز درگیر و استفاده خواهد شد.</w:t>
-      </w:r>
-    </w:p>
-    <w:p>
-      <w:r>
-        <w:rPr>
-          <w:rtl/>
-        </w:rPr>
-        <w:t>در صورتی که فقط از مد تشخیص استفاده میکنید این مقدار را صفر قرار دهید تا تایمر 0 آزاد شود</w:t>
+        <w:t xml:space="preserve">در صورتی که این آپشن مقداری بیش از 0 داشته باشد تایمر </w:t>
+      </w:r>
+      <w:r>
+        <w:rPr>
+          <w:rFonts w:hint="cs"/>
+          <w:rtl/>
+        </w:rPr>
+        <w:t>2</w:t>
+      </w:r>
+      <w:r>
+        <w:rPr>
+          <w:rtl/>
+        </w:rPr>
+        <w:t xml:space="preserve"> نیز درگیر و استفاده خواهد شد.</w:t>
+      </w:r>
+    </w:p>
+    <w:p>
+      <w:r>
+        <w:rPr>
+          <w:rtl/>
+        </w:rPr>
+        <w:t xml:space="preserve">در صورتی که فقط از مد تشخیص استفاده میکنید این مقدار را صفر قرار دهید تا تایمر </w:t>
+      </w:r>
+      <w:r>
+        <w:rPr>
+          <w:rFonts w:hint="cs"/>
+          <w:rtl/>
+        </w:rPr>
+        <w:t>2</w:t>
+      </w:r>
+      <w:r>
+        <w:rPr>
+          <w:rtl/>
+        </w:rPr>
+        <w:t xml:space="preserve"> آزاد شود</w:t>
       </w:r>
     </w:p>
     <w:p/>
@@ -2629,38 +2647,34 @@
     <w:p>
       <w:pPr>
         <w:rPr>
+          <w:rtl/>
+        </w:rPr>
+      </w:pPr>
+    </w:p>
+    <w:p>
+      <w:pPr>
+        <w:rPr>
+          <w:rtl/>
+        </w:rPr>
+      </w:pPr>
+    </w:p>
+    <w:p>
+      <w:pPr>
+        <w:rPr>
+          <w:rtl/>
+        </w:rPr>
+      </w:pPr>
+      <w:r>
+        <w:rPr>
           <w:rFonts w:hint="cs"/>
           <w:rtl/>
         </w:rPr>
-      </w:pPr>
-    </w:p>
-    <w:p>
-      <w:pPr>
-        <w:rPr>
-          <w:rFonts w:hint="cs"/>
-          <w:rtl/>
-        </w:rPr>
-      </w:pPr>
-    </w:p>
-    <w:p>
-      <w:pPr>
-        <w:rPr>
-          <w:rFonts w:hint="cs"/>
-          <w:rtl/>
-        </w:rPr>
-      </w:pPr>
-      <w:r>
-        <w:rPr>
-          <w:rFonts w:hint="cs"/>
-          <w:rtl/>
-        </w:rPr>
         <w:t>امکان اضافه کردن قابلیت های دیگر هم وجود دارد که بر حسب نیاز بتوان آن ها را فعال یا غیر فعال کرد</w:t>
       </w:r>
     </w:p>
     <w:p>
       <w:pPr>
         <w:rPr>
-          <w:rFonts w:hint="cs"/>
           <w:rtl/>
         </w:rPr>
       </w:pPr>
@@ -2680,7 +2694,6 @@
           <w:numId w:val="1"/>
         </w:numPr>
         <w:rPr>
-          <w:rFonts w:hint="cs"/>
           <w:rtl/>
         </w:rPr>
       </w:pPr>
@@ -2700,7 +2713,6 @@
           <w:numId w:val="1"/>
         </w:numPr>
         <w:rPr>
-          <w:rFonts w:hint="cs"/>
           <w:rtl/>
         </w:rPr>
       </w:pPr>
@@ -2720,7 +2732,6 @@
           <w:numId w:val="1"/>
         </w:numPr>
         <w:rPr>
-          <w:rFonts w:hint="cs"/>
           <w:rtl/>
         </w:rPr>
       </w:pPr>
@@ -2740,7 +2751,6 @@
           <w:numId w:val="1"/>
         </w:numPr>
         <w:rPr>
-          <w:rFonts w:hint="cs"/>
           <w:rtl/>
         </w:rPr>
       </w:pPr>
@@ -2818,7 +2828,7 @@
         <w:noProof/>
         <w:rtl/>
       </w:rPr>
-      <w:t>3</w:t>
+      <w:t>4</w:t>
     </w:r>
     <w:r>
       <w:fldChar w:fldCharType="end"/>
@@ -4133,7 +4143,7 @@
 </file>
 
 <file path=customXml/itemProps1.xml><?xml version="1.0" encoding="utf-8"?>
-<ds:datastoreItem xmlns:ds="http://schemas.openxmlformats.org/officeDocument/2006/customXml" ds:itemID="{0A2FC2C7-3F42-4803-ABE2-A7CF5E1B5781}">
+<ds:datastoreItem xmlns:ds="http://schemas.openxmlformats.org/officeDocument/2006/customXml" ds:itemID="{9285C2EB-55FE-4D9D-95F3-0D2C15662C03}">
   <ds:schemaRefs>
     <ds:schemaRef ds:uri="http://schemas.openxmlformats.org/officeDocument/2006/bibliography"/>
   </ds:schemaRefs>

</xml_diff>